<commit_message>
A bit more verbiage
</commit_message>
<xml_diff>
--- a/entrepreneur.docx
+++ b/entrepreneur.docx
@@ -3,8 +3,6 @@
 <w:document xmlns:wpc="http://schemas.microsoft.com/office/word/2010/wordprocessingCanvas" xmlns:mc="http://schemas.openxmlformats.org/markup-compatibility/2006" xmlns:o="urn:schemas-microsoft-com:office:office" xmlns:r="http://schemas.openxmlformats.org/officeDocument/2006/relationships" xmlns:m="http://schemas.openxmlformats.org/officeDocument/2006/math" xmlns:v="urn:schemas-microsoft-com:vml" xmlns:wp14="http://schemas.microsoft.com/office/word/2010/wordprocessingDrawing" xmlns:wp="http://schemas.openxmlformats.org/drawingml/2006/wordprocessingDrawing" xmlns:w10="urn:schemas-microsoft-com:office:word" xmlns:w="http://schemas.openxmlformats.org/wordprocessingml/2006/main" xmlns:w14="http://schemas.microsoft.com/office/word/2010/wordml" xmlns:wpg="http://schemas.microsoft.com/office/word/2010/wordprocessingGroup" xmlns:wpi="http://schemas.microsoft.com/office/word/2010/wordprocessingInk" xmlns:wne="http://schemas.microsoft.com/office/word/2006/wordml" xmlns:wps="http://schemas.microsoft.com/office/word/2010/wordprocessingShape" mc:Ignorable="w14 wp14">
   <w:body>
     <w:p>
-      <w:bookmarkStart w:id="0" w:name="_GoBack"/>
-      <w:bookmarkEnd w:id="0"/>
       <w:r>
         <w:t>Greed still makes sense o</w:t>
       </w:r>
@@ -512,7 +510,6 @@
         </w:tabs>
       </w:pPr>
       <w:r>
-        <w:lastRenderedPageBreak/>
         <w:t xml:space="preserve">Sunday </w:t>
       </w:r>
       <w:r>
@@ -747,7 +744,13 @@
         </w:tabs>
       </w:pPr>
       <w:r>
-        <w:t>Mizuno:  I’m proposing a sensible solution to the problem.  I’m sure we can work out a deal.  You don’t even have to go with me; you can try to make the drug yourself, or find another sup</w:t>
+        <w:t xml:space="preserve">Mizuno:  I’m proposing a sensible solution to the </w:t>
+      </w:r>
+      <w:r>
+        <w:t xml:space="preserve">alleged </w:t>
+      </w:r>
+      <w:r>
+        <w:t>problem.  I’m sure we can work out a deal.  You don’t even have to go with me; you can try to make the drug yourself, or find another sup</w:t>
       </w:r>
       <w:r>
         <w:t>plier.  I think you’ll find that</w:t>
@@ -796,7 +799,6 @@
         </w:tabs>
       </w:pPr>
       <w:r>
-        <w:lastRenderedPageBreak/>
         <w:t xml:space="preserve">Monday </w:t>
       </w:r>
       <w:r>
@@ -1106,16 +1108,23 @@
         <w:t>.</w:t>
       </w:r>
       <w:proofErr w:type="gramEnd"/>
-    </w:p>
-    <w:p>
-      <w:pPr>
-        <w:tabs>
-          <w:tab w:val="center" w:pos="4680"/>
-        </w:tabs>
-      </w:pPr>
-      <w:r>
-        <w:lastRenderedPageBreak/>
-        <w:t xml:space="preserve">Shelley says: “Still at zero, I’m happy to report.  If I can do it, so can any of you.  It’s hard, it really is.  But you’ll be free at the end of it.  Not entirely free, but way </w:t>
+      <w:r>
+        <w:t xml:space="preserve">  He sighs a lot, and it’s kind of comical.  “I believe that the way through emotional pain is to feel it.  So that’s what I’m doing.”  There are nods all around.</w:t>
+      </w:r>
+    </w:p>
+    <w:p>
+      <w:pPr>
+        <w:tabs>
+          <w:tab w:val="center" w:pos="4680"/>
+        </w:tabs>
+      </w:pPr>
+      <w:r>
+        <w:t xml:space="preserve">Shelley </w:t>
+      </w:r>
+      <w:bookmarkStart w:id="0" w:name="_GoBack"/>
+      <w:bookmarkEnd w:id="0"/>
+      <w:r>
+        <w:t xml:space="preserve">says: “Still at zero, I’m happy to report.  If I can do it, so can any of you.  It’s hard, it really is.  But you’ll be free at the end of it.  Not entirely free, but way </w:t>
       </w:r>
       <w:proofErr w:type="gramStart"/>
       <w:r>

</xml_diff>

<commit_message>
2nd council meeting (start).  A few edits.
A bit of verbiage tweaking.
Started the second committee meeting.  Introducing Mr. Prohibition,
Daniel Drew.
</commit_message>
<xml_diff>
--- a/entrepreneur.docx
+++ b/entrepreneur.docx
@@ -272,7 +272,7 @@
         <w:t>The people on the screen are all faces I recognize.</w:t>
       </w:r>
       <w:r>
-        <w:t xml:space="preserve">  Seeing some of my best repeat customers denounce my product is always interesting and sometimes amusing.  I need to remain detached, so I don’t take the criticism personally.  But that’s how you evolve and improve your product </w:t>
+        <w:t xml:space="preserve">  Seeing some of my best customers denounce my product is always interesting and sometimes amusing.  I need to remain detached, so I don’t take the criticism personally.  But that’s how you evolve and improve your product </w:t>
       </w:r>
       <w:proofErr w:type="gramStart"/>
       <w:r>
@@ -613,7 +613,13 @@
         <w:t>Mizuno:</w:t>
       </w:r>
       <w:r>
-        <w:t xml:space="preserve">  Obviously.  Withdr</w:t>
+        <w:t xml:space="preserve">  </w:t>
+      </w:r>
+      <w:r>
+        <w:t xml:space="preserve"> </w:t>
+      </w:r>
+      <w:r>
+        <w:t>Withdr</w:t>
       </w:r>
       <w:r>
         <w:t>awal symptoms play a role in cus</w:t>
@@ -861,7 +867,13 @@
         <w:t xml:space="preserve"> trees.  </w:t>
       </w:r>
       <w:r>
-        <w:t xml:space="preserve">Sensors get deployed, and taxes are levied and bonuses disbursed based on their readings.  We also have shared lands, which you’re not supposed to alter for private enjoyment.  I hew scrupulously to that.  </w:t>
+        <w:t>Sensors get deployed, and taxes are levied and bonuses disbursed based on their readings.  We also have shared lands, which you’re not supposed to alter for private enjoyment.  I</w:t>
+      </w:r>
+      <w:r>
+        <w:t xml:space="preserve"> follow the rules</w:t>
+      </w:r>
+      <w:r>
+        <w:t xml:space="preserve">.  </w:t>
       </w:r>
       <w:proofErr w:type="gramStart"/>
       <w:r>
@@ -936,7 +948,18 @@
       </w:r>
       <w:proofErr w:type="spellEnd"/>
       <w:r>
-        <w:t>!  I smirk a bit.  He’s brought it on himself.  He’ll be back.</w:t>
+        <w:t xml:space="preserve">!  </w:t>
+      </w:r>
+      <w:proofErr w:type="spellStart"/>
+      <w:r>
+        <w:t>Errrrrrggggghhh</w:t>
+      </w:r>
+      <w:proofErr w:type="spellEnd"/>
+      <w:r>
+        <w:t>!  He makes some really dumb sounds.</w:t>
+      </w:r>
+      <w:r>
+        <w:t xml:space="preserve">  He’s brought it on himself.  He’ll be back.</w:t>
       </w:r>
     </w:p>
     <w:p>
@@ -1119,59 +1142,186 @@
         </w:tabs>
       </w:pPr>
       <w:r>
-        <w:t xml:space="preserve">Shelley </w:t>
+        <w:t xml:space="preserve">Shelley says: “Still at zero, I’m happy to report.  If I can do it, so can any of you.  It’s hard, it really is.  But you’ll be free at the end of it.  Not entirely free, but way </w:t>
+      </w:r>
+      <w:proofErr w:type="gramStart"/>
+      <w:r>
+        <w:t>more free</w:t>
+      </w:r>
+      <w:proofErr w:type="gramEnd"/>
+      <w:r>
+        <w:t xml:space="preserve"> than you are now.”</w:t>
+      </w:r>
+    </w:p>
+    <w:p>
+      <w:pPr>
+        <w:tabs>
+          <w:tab w:val="center" w:pos="4680"/>
+        </w:tabs>
+      </w:pPr>
+      <w:proofErr w:type="gramStart"/>
+      <w:r>
+        <w:t>Benjamin’s turn.</w:t>
+      </w:r>
+      <w:proofErr w:type="gramEnd"/>
+      <w:r>
+        <w:t xml:space="preserve"> “I’m getting closer to freedom.  I’m averaging 55 mg a day this past week, down from 62 mg a day the previous week.  I’m doing fine.”</w:t>
+      </w:r>
+    </w:p>
+    <w:p>
+      <w:pPr>
+        <w:tabs>
+          <w:tab w:val="center" w:pos="4680"/>
+        </w:tabs>
+      </w:pPr>
+      <w:r>
+        <w:t>“</w:t>
+      </w:r>
+      <w:r>
+        <w:t>You’re just making that up, Ben.  You don’t track anything to the milliliter.  You’re pulling numbers out of your ass</w:t>
+      </w:r>
+      <w:proofErr w:type="gramStart"/>
+      <w:r>
+        <w:t>”  I</w:t>
+      </w:r>
+      <w:proofErr w:type="gramEnd"/>
+      <w:r>
+        <w:t xml:space="preserve"> say loudly.  </w:t>
+      </w:r>
+      <w:r>
+        <w:t xml:space="preserve">Alana turns off the feed, and projects some erotica onto the wall.  She straddles me and says “Let’s get it on.”  We do.  </w:t>
+      </w:r>
+    </w:p>
+    <w:p>
+      <w:r>
+        <w:br w:type="page"/>
+      </w:r>
+    </w:p>
+    <w:p>
+      <w:pPr>
+        <w:tabs>
+          <w:tab w:val="center" w:pos="4680"/>
+        </w:tabs>
+      </w:pPr>
+      <w:r>
+        <w:t xml:space="preserve">Sunday January </w:t>
+      </w:r>
+      <w:r>
+        <w:t>15</w:t>
+      </w:r>
+      <w:r>
+        <w:t>, 2145</w:t>
+      </w:r>
+    </w:p>
+    <w:p>
+      <w:pPr>
+        <w:tabs>
+          <w:tab w:val="center" w:pos="4680"/>
+        </w:tabs>
+      </w:pPr>
+      <w:r>
+        <w:t xml:space="preserve">Present:  </w:t>
+      </w:r>
+      <w:proofErr w:type="spellStart"/>
+      <w:r>
+        <w:t>Councillor</w:t>
+      </w:r>
+      <w:proofErr w:type="spellEnd"/>
+      <w:r>
+        <w:t xml:space="preserve"> Mustafa Ismail, </w:t>
+      </w:r>
+      <w:proofErr w:type="spellStart"/>
+      <w:r>
+        <w:t>Councillor</w:t>
+      </w:r>
+      <w:proofErr w:type="spellEnd"/>
+      <w:r>
+        <w:t xml:space="preserve"> </w:t>
+      </w:r>
+      <w:proofErr w:type="gramStart"/>
+      <w:r>
+        <w:t>Daniel  Drew</w:t>
+      </w:r>
+      <w:proofErr w:type="gramEnd"/>
+      <w:r>
+        <w:t>,</w:t>
+      </w:r>
+      <w:r>
+        <w:t xml:space="preserve"> Cynthia Wong, Joshua Mizuno</w:t>
+      </w:r>
+    </w:p>
+    <w:p>
+      <w:pPr>
+        <w:tabs>
+          <w:tab w:val="center" w:pos="4680"/>
+        </w:tabs>
+      </w:pPr>
+      <w:r>
+        <w:t xml:space="preserve">Drew: </w:t>
+      </w:r>
+      <w:r>
+        <w:t xml:space="preserve"> So I’ve drawn up a rule banning the production, sale and consumption of Love Buzz.   I think it’s enforceable and manageable and I think it would get majority support on council.  Problem mostly solved.  You’ve all had a chance to look at it.  Can anybody tell me why I shouldn’t introduce it?</w:t>
+      </w:r>
+    </w:p>
+    <w:p>
+      <w:pPr>
+        <w:tabs>
+          <w:tab w:val="center" w:pos="4680"/>
+        </w:tabs>
+      </w:pPr>
+      <w:r>
+        <w:t>Ismail: Not everybody is going to appreciate the Council telling people what they can and can’t ingest.  You need a pretty compelling reason to do that.</w:t>
+      </w:r>
+    </w:p>
+    <w:p>
+      <w:pPr>
+        <w:tabs>
+          <w:tab w:val="center" w:pos="4680"/>
+        </w:tabs>
+      </w:pPr>
+      <w:proofErr w:type="gramStart"/>
+      <w:r>
+        <w:t>Drew: I think the reasons are pretty compelling.</w:t>
+      </w:r>
+      <w:proofErr w:type="gramEnd"/>
+      <w:r>
+        <w:t xml:space="preserve">  Money and resources spent on Love Buzz are, at best, wasted.  They don’t feed anybody, they don’t produce anything.   This drug hurts people – it’s made to hurt people – as part of – what do you call it </w:t>
+      </w:r>
+      <w:proofErr w:type="spellStart"/>
+      <w:r>
+        <w:t>Joshie</w:t>
+      </w:r>
+      <w:proofErr w:type="spellEnd"/>
+      <w:r>
+        <w:t xml:space="preserve">?  </w:t>
+      </w:r>
+      <w:proofErr w:type="gramStart"/>
+      <w:r>
+        <w:t>Customer retention?</w:t>
+      </w:r>
+      <w:proofErr w:type="gramEnd"/>
+    </w:p>
+    <w:p>
+      <w:pPr>
+        <w:tabs>
+          <w:tab w:val="center" w:pos="4680"/>
+        </w:tabs>
+      </w:pPr>
+      <w:r>
+        <w:t>Mizuno:  Customer retention is what I call retaining customers</w:t>
+      </w:r>
+      <w:r>
+        <w:t>.  I mostly do that by offering an enjoyable product at a reasonable price.  The fact that most of my customers are repeat customers speaks for itself.</w:t>
       </w:r>
       <w:bookmarkStart w:id="0" w:name="_GoBack"/>
       <w:bookmarkEnd w:id="0"/>
-      <w:r>
-        <w:t xml:space="preserve">says: “Still at zero, I’m happy to report.  If I can do it, so can any of you.  It’s hard, it really is.  But you’ll be free at the end of it.  Not entirely free, but way </w:t>
-      </w:r>
-      <w:proofErr w:type="gramStart"/>
-      <w:r>
-        <w:t>more free</w:t>
-      </w:r>
-      <w:proofErr w:type="gramEnd"/>
-      <w:r>
-        <w:t xml:space="preserve"> than you are now.”</w:t>
-      </w:r>
-    </w:p>
-    <w:p>
-      <w:pPr>
-        <w:tabs>
-          <w:tab w:val="center" w:pos="4680"/>
-        </w:tabs>
-      </w:pPr>
-      <w:proofErr w:type="gramStart"/>
-      <w:r>
-        <w:t>Benjamin’s turn.</w:t>
-      </w:r>
-      <w:proofErr w:type="gramEnd"/>
-      <w:r>
-        <w:t xml:space="preserve"> “I’m getting closer to freedom.  I’m averaging 55 mg a day this past week, down from 62 mg a day the previous week.  I’m doing fine.”</w:t>
-      </w:r>
-    </w:p>
-    <w:p>
-      <w:pPr>
-        <w:tabs>
-          <w:tab w:val="center" w:pos="4680"/>
-        </w:tabs>
-      </w:pPr>
-      <w:r>
-        <w:t xml:space="preserve">“That’s not even a habit and not worth talking about.”  I say loudly.  </w:t>
-      </w:r>
-      <w:r>
-        <w:t xml:space="preserve">Alana turns off the feed, and projects some erotica onto the wall.  She straddles me and says “Let’s get it on.”  We do.  </w:t>
-      </w:r>
-    </w:p>
-    <w:p>
-      <w:pPr>
-        <w:tabs>
-          <w:tab w:val="center" w:pos="4680"/>
-        </w:tabs>
-      </w:pPr>
-      <w:r>
-        <w:t>--------------------</w:t>
-      </w:r>
+    </w:p>
+    <w:p>
+      <w:pPr>
+        <w:tabs>
+          <w:tab w:val="center" w:pos="4680"/>
+        </w:tabs>
+      </w:pPr>
     </w:p>
     <w:sectPr>
       <w:pgSz w:w="12240" w:h="15840"/>

</xml_diff>

<commit_message>
Drew makes the case for prohibition
</commit_message>
<xml_diff>
--- a/entrepreneur.docx
+++ b/entrepreneur.docx
@@ -348,7 +348,13 @@
     </w:p>
     <w:p>
       <w:r>
-        <w:t>“That’s an important realization, Michael” says Zhang.  He exudes sincerity.  He says obvious things a lot, at great length.  I smirk.</w:t>
+        <w:t>“That’s an important realization, Michael” says Zhang.  He exudes sincerity.  He says obvious things a lot</w:t>
+      </w:r>
+      <w:r>
+        <w:t>.</w:t>
+      </w:r>
+      <w:r>
+        <w:t xml:space="preserve">  I smirk.</w:t>
       </w:r>
     </w:p>
     <w:p>
@@ -510,6 +516,7 @@
         </w:tabs>
       </w:pPr>
       <w:r>
+        <w:lastRenderedPageBreak/>
         <w:t xml:space="preserve">Sunday </w:t>
       </w:r>
       <w:r>
@@ -805,6 +812,7 @@
         </w:tabs>
       </w:pPr>
       <w:r>
+        <w:lastRenderedPageBreak/>
         <w:t xml:space="preserve">Monday </w:t>
       </w:r>
       <w:r>
@@ -1132,7 +1140,11 @@
       </w:r>
       <w:proofErr w:type="gramEnd"/>
       <w:r>
-        <w:t xml:space="preserve">  He sighs a lot, and it’s kind of comical.  “I believe that the way through emotional pain is to feel it.  So that’s what I’m doing.”  There are nods all around.</w:t>
+        <w:t xml:space="preserve">  He sighs a lot, and it’s kind of comical.  “I </w:t>
+      </w:r>
+      <w:r>
+        <w:lastRenderedPageBreak/>
+        <w:t>believe that the way through emotional pain is to feel it.  So that’s what I’m doing.”  There are nods all around.</w:t>
       </w:r>
     </w:p>
     <w:p>
@@ -1204,13 +1216,8 @@
         </w:tabs>
       </w:pPr>
       <w:r>
-        <w:t xml:space="preserve">Sunday January </w:t>
-      </w:r>
-      <w:r>
-        <w:t>15</w:t>
-      </w:r>
-      <w:r>
-        <w:t>, 2145</w:t>
+        <w:lastRenderedPageBreak/>
+        <w:t>Sunday January 15, 2145</w:t>
       </w:r>
     </w:p>
     <w:p>
@@ -1244,84 +1251,186 @@
       </w:r>
       <w:proofErr w:type="gramEnd"/>
       <w:r>
+        <w:t>, Cynthia Wong, Joshua Mizuno</w:t>
+      </w:r>
+    </w:p>
+    <w:p>
+      <w:pPr>
+        <w:tabs>
+          <w:tab w:val="center" w:pos="4680"/>
+        </w:tabs>
+      </w:pPr>
+      <w:r>
+        <w:t xml:space="preserve">Drew: </w:t>
+      </w:r>
+      <w:r>
+        <w:t xml:space="preserve"> So I’ve drawn up a rule banning the production, sale and consumption of Love Buzz.   I think it’s enforceable and manageable and I think it would get majority support on council.  Problem mostly solved.  You’ve all had a chance to look at it.  Can anybody tell me why I shouldn’t introduce it?</w:t>
+      </w:r>
+    </w:p>
+    <w:p>
+      <w:pPr>
+        <w:tabs>
+          <w:tab w:val="center" w:pos="4680"/>
+        </w:tabs>
+      </w:pPr>
+      <w:r>
+        <w:t>Ismail: Not everybody is going to appreciate the Council telling people what they can and can’t ingest.  You need a pretty compelling reason to do that.</w:t>
+      </w:r>
+    </w:p>
+    <w:p>
+      <w:pPr>
+        <w:tabs>
+          <w:tab w:val="center" w:pos="4680"/>
+        </w:tabs>
+      </w:pPr>
+      <w:proofErr w:type="gramStart"/>
+      <w:r>
+        <w:t>Drew: I think the reasons are pretty compelling.</w:t>
+      </w:r>
+      <w:proofErr w:type="gramEnd"/>
+      <w:r>
+        <w:t xml:space="preserve">  Money and resources spent on Love Buzz are, at best, wasted.  They don’t feed anybody, they don’t produce anything.   This drug hurts people – it’s made to hurt people – as part of – what do you call it </w:t>
+      </w:r>
+      <w:proofErr w:type="spellStart"/>
+      <w:r>
+        <w:t>Joshie</w:t>
+      </w:r>
+      <w:proofErr w:type="spellEnd"/>
+      <w:r>
+        <w:t xml:space="preserve">?  </w:t>
+      </w:r>
+      <w:proofErr w:type="gramStart"/>
+      <w:r>
+        <w:t>Customer retention?</w:t>
+      </w:r>
+      <w:proofErr w:type="gramEnd"/>
+    </w:p>
+    <w:p>
+      <w:pPr>
+        <w:tabs>
+          <w:tab w:val="center" w:pos="4680"/>
+        </w:tabs>
+      </w:pPr>
+      <w:r>
+        <w:t>Mizuno:  Customer retention is what I call retaining customers</w:t>
+      </w:r>
+      <w:r>
+        <w:t>.  I mostly do that by offering an enjoyable product at a reasonable price.  The fact that most of my customers are repeat customers speaks for itself.</w:t>
+      </w:r>
+    </w:p>
+    <w:p>
+      <w:pPr>
+        <w:tabs>
+          <w:tab w:val="center" w:pos="4680"/>
+        </w:tabs>
+      </w:pPr>
+      <w:r>
+        <w:t>Drew:  What it says is that most of your customers are addicts.  Most of them would like to quit.</w:t>
+      </w:r>
+      <w:r>
+        <w:t xml:space="preserve">  The fact is</w:t>
+      </w:r>
+      <w:proofErr w:type="gramStart"/>
+      <w:r>
         <w:t>,</w:t>
       </w:r>
-      <w:r>
-        <w:t xml:space="preserve"> Cynthia Wong, Joshua Mizuno</w:t>
-      </w:r>
-    </w:p>
-    <w:p>
-      <w:pPr>
-        <w:tabs>
-          <w:tab w:val="center" w:pos="4680"/>
-        </w:tabs>
-      </w:pPr>
-      <w:r>
-        <w:t xml:space="preserve">Drew: </w:t>
-      </w:r>
-      <w:r>
-        <w:t xml:space="preserve"> So I’ve drawn up a rule banning the production, sale and consumption of Love Buzz.   I think it’s enforceable and manageable and I think it would get majority support on council.  Problem mostly solved.  You’ve all had a chance to look at it.  Can anybody tell me why I shouldn’t introduce it?</w:t>
-      </w:r>
-    </w:p>
-    <w:p>
-      <w:pPr>
-        <w:tabs>
-          <w:tab w:val="center" w:pos="4680"/>
-        </w:tabs>
-      </w:pPr>
-      <w:r>
-        <w:t>Ismail: Not everybody is going to appreciate the Council telling people what they can and can’t ingest.  You need a pretty compelling reason to do that.</w:t>
-      </w:r>
-    </w:p>
-    <w:p>
-      <w:pPr>
-        <w:tabs>
-          <w:tab w:val="center" w:pos="4680"/>
-        </w:tabs>
-      </w:pPr>
-      <w:proofErr w:type="gramStart"/>
-      <w:r>
-        <w:t>Drew: I think the reasons are pretty compelling.</w:t>
-      </w:r>
-      <w:proofErr w:type="gramEnd"/>
-      <w:r>
-        <w:t xml:space="preserve">  Money and resources spent on Love Buzz are, at best, wasted.  They don’t feed anybody, they don’t produce anything.   This drug hurts people – it’s made to hurt people – as part of – what do you call it </w:t>
-      </w:r>
-      <w:proofErr w:type="spellStart"/>
-      <w:r>
-        <w:t>Joshie</w:t>
-      </w:r>
-      <w:proofErr w:type="spellEnd"/>
-      <w:r>
-        <w:t xml:space="preserve">?  </w:t>
-      </w:r>
-      <w:proofErr w:type="gramStart"/>
-      <w:r>
-        <w:t>Customer retention?</w:t>
-      </w:r>
-      <w:proofErr w:type="gramEnd"/>
-    </w:p>
-    <w:p>
-      <w:pPr>
-        <w:tabs>
-          <w:tab w:val="center" w:pos="4680"/>
-        </w:tabs>
-      </w:pPr>
-      <w:r>
-        <w:t>Mizuno:  Customer retention is what I call retaining customers</w:t>
-      </w:r>
-      <w:r>
-        <w:t>.  I mostly do that by offering an enjoyable product at a reasonable price.  The fact that most of my customers are repeat customers speaks for itself.</w:t>
+      <w:proofErr w:type="gramEnd"/>
+      <w:r>
+        <w:t xml:space="preserve"> people get addicted.  Essentially it’s a fraud.  You’re selling something that seems really enjoyable at the outset, but then inflicts a lot of pain when you try and stop.  I don’t see that pain mentioned in your advertising.</w:t>
+      </w:r>
+    </w:p>
+    <w:p>
+      <w:pPr>
+        <w:tabs>
+          <w:tab w:val="center" w:pos="4680"/>
+        </w:tabs>
+      </w:pPr>
+      <w:r>
+        <w:t xml:space="preserve">Mizuno: You realize that if you prohibit producing it, it will be produced in a clandestine way.  And if you prohibit selling it, it will be sold in a clandestine way.  And if you prohibit consuming it, it will be consumed in a clandestine way. </w:t>
+      </w:r>
+      <w:r>
+        <w:t xml:space="preserve">  All you will get out of that is corruption, waste and a loss of liberty.   The product won’t go away because somebody makes a law against it.  You’ll be changing how it gets produced and distributed, all for the worse.  My product</w:t>
+      </w:r>
+      <w:r>
+        <w:t>s are</w:t>
+      </w:r>
+      <w:r>
+        <w:t xml:space="preserve"> clearly labelled, and I do a chemical assay</w:t>
+      </w:r>
+      <w:r>
+        <w:t xml:space="preserve"> and spectrometry analysis and subjective taste-test</w:t>
+      </w:r>
+      <w:r>
+        <w:t xml:space="preserve"> with every batch.  If it doesn’t meet my standards, I don’t sell it.</w:t>
+      </w:r>
+      <w:r>
+        <w:t xml:space="preserve">  I have a reputation and a brand to consider.</w:t>
+      </w:r>
+      <w:r>
+        <w:t xml:space="preserve">  </w:t>
+      </w:r>
+      <w:r>
+        <w:t>You’ll be exchanging that for something produced by people who want to keep their identities secret, and sold by people who work outside the law.  That is a really dumb idea.  Why would you do that?</w:t>
+      </w:r>
+    </w:p>
+    <w:p>
+      <w:pPr>
+        <w:tabs>
+          <w:tab w:val="center" w:pos="4680"/>
+        </w:tabs>
+      </w:pPr>
+      <w:r>
+        <w:t xml:space="preserve">Drew:  I would do that because it would make it a lot more </w:t>
+      </w:r>
+      <w:proofErr w:type="gramStart"/>
+      <w:r>
+        <w:t>expensive,</w:t>
+      </w:r>
+      <w:proofErr w:type="gramEnd"/>
+      <w:r>
+        <w:t xml:space="preserve"> and less socially acceptable.  Once that happens, the amount consumed will drop radically.  I’m not stupid enough to think that the ban would be evenly applied and effective everywhere.  </w:t>
+      </w:r>
+      <w:r>
+        <w:t>But l</w:t>
+      </w:r>
+      <w:r>
+        <w:t xml:space="preserve">ess availability and unannounced interruptions in availability will make addictions easier to break.  There are a lot of people who have fallen victim to this drug.  By imposing a ban, we’re doing the future versions of those people a </w:t>
+      </w:r>
+      <w:proofErr w:type="spellStart"/>
+      <w:r>
+        <w:t>favour</w:t>
+      </w:r>
+      <w:proofErr w:type="spellEnd"/>
+      <w:r>
+        <w:t xml:space="preserve">.  </w:t>
+      </w:r>
+      <w:r>
+        <w:t xml:space="preserve">If they don’t have it so readily available, they’re less likely to fall into dependency.  </w:t>
+      </w:r>
+      <w:r>
+        <w:t>They won’t know to thank us, just as you’re not particularly grateful for all the injuries you didn’t get due to sensible regulations around things like product safety.  This is a product safety regulation, and it’s a good one.  There’s no non-harmful and safe use of this product, and it doesn’t serve any real need.  So we’re banning it.</w:t>
+      </w:r>
+      <w:r>
+        <w:t xml:space="preserve">  Wise </w:t>
+      </w:r>
+      <w:r>
+        <w:lastRenderedPageBreak/>
+        <w:t xml:space="preserve">people will thank us.  </w:t>
+      </w:r>
+      <w:r>
+        <w:t xml:space="preserve">Less insightful people </w:t>
+      </w:r>
+      <w:r>
+        <w:t xml:space="preserve">will </w:t>
+      </w:r>
+      <w:r>
+        <w:t xml:space="preserve">call us moralistic and overbearing </w:t>
+      </w:r>
+      <w:r>
+        <w:t>party-poopers, but they’ll mainly go along and their lives will be better for it.</w:t>
       </w:r>
       <w:bookmarkStart w:id="0" w:name="_GoBack"/>
       <w:bookmarkEnd w:id="0"/>
-    </w:p>
-    <w:p>
-      <w:pPr>
-        <w:tabs>
-          <w:tab w:val="center" w:pos="4680"/>
-        </w:tabs>
-      </w:pPr>
     </w:p>
     <w:sectPr>
       <w:pgSz w:w="12240" w:h="15840"/>

</xml_diff>

<commit_message>
Dirk and Benjamin argue about prohibition.  Joshua makes a deal with council.
</commit_message>
<xml_diff>
--- a/entrepreneur.docx
+++ b/entrepreneur.docx
@@ -200,15 +200,7 @@
       </w:r>
       <w:proofErr w:type="spellEnd"/>
       <w:r>
-        <w:t xml:space="preserve"> green text beside them.  They are Nina, Jeffrey</w:t>
-      </w:r>
-      <w:proofErr w:type="gramStart"/>
-      <w:r>
-        <w:t>,  Zhang</w:t>
-      </w:r>
-      <w:proofErr w:type="gramEnd"/>
-      <w:r>
-        <w:t>, Dirk, Shelley, Benjamin and Michael.  They are sitting in a circle on nasty cheap-ass chairs.  Michael, a relative newcomer speaks first.</w:t>
+        <w:t xml:space="preserve"> green text beside them.  They are Nina, Jeffrey, Zhang, Dirk, Shelley, Benjamin and Michael.  They are sitting in a circle on nasty cheap-ass chairs.  Michael, a relative newcomer speaks first.</w:t>
       </w:r>
     </w:p>
     <w:p>
@@ -277,11 +269,9 @@
       <w:r>
         <w:t xml:space="preserve"> I think that’s his motivation in attending the meetings.  Not </w:t>
       </w:r>
-      <w:proofErr w:type="spellStart"/>
-      <w:r>
-        <w:t>gonna</w:t>
-      </w:r>
-      <w:proofErr w:type="spellEnd"/>
+      <w:r>
+        <w:t>going to</w:t>
+      </w:r>
       <w:r>
         <w:t xml:space="preserve"> happen.  After a bit, she speaks.</w:t>
       </w:r>
@@ -406,15 +396,10 @@
     </w:p>
     <w:p>
       <w:r>
-        <w:t xml:space="preserve">Ismail:  And then </w:t>
-      </w:r>
-      <w:proofErr w:type="gramStart"/>
-      <w:r>
-        <w:t>there’s the withdrawal symptoms</w:t>
-      </w:r>
-      <w:proofErr w:type="gramEnd"/>
-      <w:r>
-        <w:t>.  I’ve had people tell me it’s the worst pain in their lives, coming off of it.  There have been suicides.</w:t>
+        <w:t>Ismail:  And then there are</w:t>
+      </w:r>
+      <w:r>
+        <w:t xml:space="preserve"> the withdrawal symptoms.  I’ve had people tell me it’s the worst pain in their lives, coming off of it.  There have been suicides.</w:t>
       </w:r>
     </w:p>
     <w:p>
@@ -713,36 +698,20 @@
     </w:p>
     <w:p>
       <w:r>
-        <w:t xml:space="preserve">Present:  </w:t>
-      </w:r>
-      <w:proofErr w:type="spellStart"/>
-      <w:r>
-        <w:t>Councillor</w:t>
-      </w:r>
-      <w:proofErr w:type="spellEnd"/>
-      <w:r>
-        <w:t xml:space="preserve"> Mustafa Ismail, </w:t>
-      </w:r>
-      <w:proofErr w:type="spellStart"/>
-      <w:r>
-        <w:t>Councillor</w:t>
-      </w:r>
-      <w:proofErr w:type="spellEnd"/>
-      <w:r>
-        <w:t xml:space="preserve"> </w:t>
-      </w:r>
-      <w:proofErr w:type="gramStart"/>
-      <w:r>
-        <w:t>Daniel  Drew</w:t>
-      </w:r>
-      <w:proofErr w:type="gramEnd"/>
-      <w:r>
-        <w:t>, Cynthia Wong, Joshua Mizuno</w:t>
-      </w:r>
-    </w:p>
-    <w:p>
-      <w:r>
-        <w:t>Drew:  So I’ve drawn up a rule banning the production, sale and consumption of Love Buzz.   I think it’s enforceable and manageable and I think it would get majority support on council.  Problem mostly solved.  You’ve all had a chance to look at it.  Can anybody tell me why I shouldn’t introduce it?</w:t>
+        <w:t xml:space="preserve">Present:  Councilor Mustafa Ismail, Councilor Daniel </w:t>
+      </w:r>
+      <w:r>
+        <w:t>Drew, Cynthia Wong, Joshua Mizuno</w:t>
+      </w:r>
+    </w:p>
+    <w:p>
+      <w:proofErr w:type="gramStart"/>
+      <w:r>
+        <w:t>Drew:  I’ve drawn up a rule banning the production, sale and consumption of Love Buzz.</w:t>
+      </w:r>
+      <w:proofErr w:type="gramEnd"/>
+      <w:r>
+        <w:t xml:space="preserve">   I think it’s enforceable and manageable and I think it would get majority support on council.  Problem mostly solved.  You’ve all had a chance to look at it.  Can anybody tell me why I shouldn’t introduce it?</w:t>
       </w:r>
     </w:p>
     <w:p>
@@ -818,7 +787,13 @@
       </w:r>
       <w:proofErr w:type="spellEnd"/>
       <w:r>
-        <w:t>.  If they don’t have it so readily available, they’re less likely to fall into dependency.  They won’t know to thank us, just as you don’t generally think to be grateful for all the injuries you didn’t get due to sensible regulations around things like product safety.  This is a product safety regulation, and it’s a good one.  There’s no non-harmful use of this product, and it doesn’t serve any real need.  So we’re banning it.  People who care about the kind of society we live in will thank us.  Less insightful people will call us moralistic and overbearing, but they’ll mainly go along and their lives will be better for it.</w:t>
+        <w:t>.  If they don’t have it so readily available, they’re less likely to fall into dependency.  They won’t know to thank us, just as you don’t generally think to be grateful for all the injuries you didn’t get due to sensible regulations around things like product safety.  This is a product safety regulation, and it’s a good one.  There’s no non-harmful use of this product, and it doesn’t serve any real need.  So we’re banning it.  People who care about the kind of society we live in will thank us.  Less insightful people will call us moralistic and overbearing</w:t>
+      </w:r>
+      <w:r>
+        <w:t xml:space="preserve"> and killjoys</w:t>
+      </w:r>
+      <w:r>
+        <w:t>, but they’ll mainly go along and their lives will be better for it.</w:t>
       </w:r>
     </w:p>
     <w:p>
@@ -930,10 +905,7 @@
     </w:p>
     <w:p>
       <w:r>
-        <w:t xml:space="preserve">Today, they are </w:t>
-      </w:r>
-      <w:r>
-        <w:t xml:space="preserve">Jeffrey, Zhang, Dirk, Shelley, Benjamin and Michael. </w:t>
+        <w:t xml:space="preserve">Today, they are Jeffrey, Zhang, Dirk, Shelley, Benjamin and Michael. </w:t>
       </w:r>
     </w:p>
     <w:p>
@@ -975,13 +947,11 @@
     </w:p>
     <w:p>
       <w:r>
-        <w:t xml:space="preserve">“But that’s not right” Shelley says.  “That’s a cognitive illusion, that there’s no end in sight.  Experience and physiology tell us that it doesn’t hurt this much forever.  You’re not the first person to experience this, you know.  I’ve been there, and it hurt a lot, and it felt like it would always hurt a lot forever, but </w:t>
-      </w:r>
-      <w:proofErr w:type="spellStart"/>
-      <w:r>
-        <w:t>id</w:t>
-      </w:r>
-      <w:proofErr w:type="spellEnd"/>
+        <w:t>“But that’s not right” Shelley says.  “That’s a cognitive illusion, that there’s no end in sight.  Experience and physiology tell us that it doesn’t hurt this much forever.  You’re not the first person to experience this, you know.  I’ve been there, and it hurt a lot, and it felt like it would always hurt a lo</w:t>
+      </w:r>
+      <w:r>
+        <w:t>t forever, but it</w:t>
+      </w:r>
       <w:r>
         <w:t xml:space="preserve"> doesn’t.”</w:t>
       </w:r>
@@ -1008,10 +978,337 @@
       <w:r>
         <w:t xml:space="preserve"> </w:t>
       </w:r>
-    </w:p>
-    <w:p>
+      <w:r>
+        <w:t xml:space="preserve">Dirk speaks next.  “The council’s going to consider a ban on </w:t>
+      </w:r>
+      <w:proofErr w:type="spellStart"/>
+      <w:r>
+        <w:t>LoveBuzz</w:t>
+      </w:r>
+      <w:proofErr w:type="spellEnd"/>
+      <w:r>
+        <w:t xml:space="preserve"> this coming week.  If you have an opinion on that, now would be a good time to contact your friendly councilor.</w:t>
+      </w:r>
+      <w:r>
+        <w:t xml:space="preserve">  Myself, I’m in </w:t>
+      </w:r>
+      <w:proofErr w:type="spellStart"/>
+      <w:r>
+        <w:t>favour</w:t>
+      </w:r>
+      <w:proofErr w:type="spellEnd"/>
+      <w:r>
+        <w:t xml:space="preserve"> of a ban.  I think if it had been less available, I would never have developed the problem I have.”</w:t>
+      </w:r>
+    </w:p>
+    <w:p>
+      <w:r>
+        <w:t>“So, you think that the next time you use, you want to be punished and confined?” asks Benjamin.  “Because you will use again, we all know that.  Do you think that’s a law enforcement issue?   Do you think you’re a danger to the public?  If not, why are you actively angling to have your liberty taken away?”</w:t>
+      </w:r>
+      <w:r>
+        <w:t xml:space="preserve">  </w:t>
+      </w:r>
+      <w:proofErr w:type="gramStart"/>
+      <w:r>
+        <w:t>Fiery.</w:t>
+      </w:r>
+      <w:proofErr w:type="gramEnd"/>
+      <w:r>
+        <w:t xml:space="preserve">  Benjamin, I didn’t know you had it in you.  He continues his defense of my business model. “Look, people know what this substance is.  They know that there’s an addiction component to it.  There’s no fraud here, there’s not even any misleading advertising.  We’ve gotten ourselves into trouble from a lack of discipline or poor choices, but that doesn’t mean the state needs to be telling everybody what to do.  Seriously, Dirk, give your head a shake.  Don’t turn me into an outlaw just </w:t>
+      </w:r>
+      <w:r>
+        <w:lastRenderedPageBreak/>
+        <w:t>because you’ve gotten into something you regret.</w:t>
+      </w:r>
+      <w:r>
+        <w:t xml:space="preserve">  We’re all free here.  We made our addictions, and we can break them.</w:t>
+      </w:r>
+      <w:r>
+        <w:t>”</w:t>
+      </w:r>
+    </w:p>
+    <w:p>
+      <w:r>
+        <w:t>They fall silent.  Dirk starts as if to speak, but thinks better of it.  We’re agreeing to disagree, he intimates.</w:t>
+      </w:r>
+      <w:r>
+        <w:t xml:space="preserve">                                                                                                                                                                                                                                                                                                                                                                                                                                                                                                                                                                                                                                                                                                                                                                                                                                                                                                                                                                                                                                                                                                                                                                                                                                                                                                                                                                                                                                                                                                                                                                                                                                                                                                                                                                                                                                                                                                                                                                                                   </w:t>
+      </w:r>
+    </w:p>
+    <w:p>
+      <w:r>
+        <w:t>2145-01-20-1500 BULLETIN</w:t>
+      </w:r>
+    </w:p>
+    <w:p>
+      <w:r>
+        <w:t xml:space="preserve">FLEET COUNCIL DECLINED TO ADOPT A REGULATION PROPOSED BY COUNC. </w:t>
+      </w:r>
+      <w:proofErr w:type="gramStart"/>
+      <w:r>
+        <w:t>DANIEL DREW THAT WOULD HAVE BANNED THE PRODUCTION SALE AND CONSUMPTION OF LOVEBUZZ.</w:t>
+      </w:r>
+      <w:proofErr w:type="gramEnd"/>
+      <w:r>
+        <w:t xml:space="preserve">  THE VOTE WAS 10-8 AGAINST.</w:t>
+      </w:r>
+    </w:p>
+    <w:p>
+      <w:r>
+        <w:t xml:space="preserve">Sunday January </w:t>
+      </w:r>
+      <w:r>
+        <w:t>22</w:t>
+      </w:r>
+      <w:r>
+        <w:t>, 2145</w:t>
+      </w:r>
+    </w:p>
+    <w:p>
+      <w:r>
+        <w:t xml:space="preserve">Present:  Councilor Mustafa Ismail, Councilor Daniel Drew, </w:t>
+      </w:r>
+      <w:r>
+        <w:t xml:space="preserve">Dr. </w:t>
+      </w:r>
+      <w:r>
+        <w:t>Cynthia Wong, Joshua Mizuno</w:t>
+      </w:r>
+    </w:p>
+    <w:p>
+      <w:proofErr w:type="gramStart"/>
+      <w:r>
+        <w:t>Drew: So, as you all know, I wasn’t able to persuade most of council to enact a ban.</w:t>
+      </w:r>
+      <w:proofErr w:type="gramEnd"/>
+      <w:r>
+        <w:t xml:space="preserve">  </w:t>
+      </w:r>
+      <w:proofErr w:type="spellStart"/>
+      <w:r>
+        <w:t>Joshie</w:t>
+      </w:r>
+      <w:proofErr w:type="spellEnd"/>
+      <w:r>
+        <w:t>, your smirking is noted and unbecoming.  Mustafa, you let me down with your vote, which I was counting on, by the way.  I still want to solve our drug problem.  So, what now?</w:t>
+      </w:r>
+    </w:p>
+    <w:p>
+      <w:r>
+        <w:t xml:space="preserve">Mizuno: </w:t>
+      </w:r>
+      <w:r>
+        <w:t xml:space="preserve">I hate when people call me </w:t>
+      </w:r>
+      <w:proofErr w:type="spellStart"/>
+      <w:r>
+        <w:t>Joshie</w:t>
+      </w:r>
+      <w:proofErr w:type="spellEnd"/>
+      <w:r>
+        <w:t xml:space="preserve">, I assume that’s why you’re doing it.  </w:t>
+      </w:r>
+      <w:r>
+        <w:t>What you call smirking is just a joyous recognition that there’s still some sanity in the universe.</w:t>
+      </w:r>
+      <w:r>
+        <w:t xml:space="preserve">  The score is: Sanity 10, Folly 8.</w:t>
+      </w:r>
+      <w:r>
+        <w:t xml:space="preserve">  As I’ve said, I have a solution for you; supply </w:t>
+      </w:r>
+      <w:r>
+        <w:t xml:space="preserve">  </w:t>
+      </w:r>
+      <w:proofErr w:type="spellStart"/>
+      <w:r>
+        <w:t>D</w:t>
+      </w:r>
+      <w:r>
+        <w:t>maintenance</w:t>
+      </w:r>
+      <w:proofErr w:type="spellEnd"/>
+      <w:r>
+        <w:t xml:space="preserve"> doses of </w:t>
+      </w:r>
+      <w:proofErr w:type="spellStart"/>
+      <w:r>
+        <w:t>LoveBuzz</w:t>
+      </w:r>
+      <w:proofErr w:type="spellEnd"/>
+      <w:r>
+        <w:t xml:space="preserve"> or something like it to people who are addicted but can’t or won’t pay for it.  </w:t>
+      </w:r>
+      <w:proofErr w:type="gramStart"/>
+      <w:r>
+        <w:t>Considerably cheaper than a ban.</w:t>
+      </w:r>
+      <w:proofErr w:type="gramEnd"/>
+      <w:r>
+        <w:t xml:space="preserve">  Use a fraction of the money you saved by not having your precious ban enacted to buy the maintenance doses.  Make me an offer.</w:t>
+      </w:r>
+    </w:p>
+    <w:p>
+      <w:r>
+        <w:t>Ismail: I don’t like it.</w:t>
+      </w:r>
+    </w:p>
+    <w:p>
+      <w:r>
+        <w:t>Mizuno: Do you want to solve your alleged problem or not?</w:t>
+      </w:r>
+    </w:p>
+    <w:p>
+      <w:proofErr w:type="gramStart"/>
+      <w:r>
+        <w:t>Ismail.</w:t>
+      </w:r>
+      <w:proofErr w:type="gramEnd"/>
+      <w:r>
+        <w:t xml:space="preserve">  </w:t>
+      </w:r>
+      <w:proofErr w:type="gramStart"/>
+      <w:r>
+        <w:t>Whatever.</w:t>
+      </w:r>
+      <w:proofErr w:type="gramEnd"/>
+      <w:r>
+        <w:t xml:space="preserve">  Daniel, I’m sorry you feel let down.  The thing that was uppermost in my mind was the failures of prohibition wherever it’s been tried.  It always leads to the creation of a large criminal class.  </w:t>
+      </w:r>
+      <w:proofErr w:type="gramStart"/>
+      <w:r>
+        <w:t xml:space="preserve">Waste, </w:t>
+      </w:r>
+      <w:r>
+        <w:t xml:space="preserve">criminality, </w:t>
+      </w:r>
+      <w:r>
+        <w:t>violence, and corruption.</w:t>
+      </w:r>
+      <w:proofErr w:type="gramEnd"/>
+      <w:r>
+        <w:t xml:space="preserve">  </w:t>
+      </w:r>
+      <w:r>
+        <w:t xml:space="preserve">Locking up a lot of people for what is at root a medical problem.  </w:t>
+      </w:r>
+      <w:r>
+        <w:t xml:space="preserve">It always ends up being applied unevenly, shredding one set of people’s lives, </w:t>
+      </w:r>
+      <w:proofErr w:type="gramStart"/>
+      <w:r>
+        <w:t>while</w:t>
+      </w:r>
+      <w:proofErr w:type="gramEnd"/>
+      <w:r>
+        <w:t xml:space="preserve"> the world’s worst people become wealthy</w:t>
+      </w:r>
+      <w:r>
+        <w:t xml:space="preserve"> as a result.</w:t>
+      </w:r>
+      <w:r>
+        <w:t xml:space="preserve">  And it doesn’</w:t>
+      </w:r>
+      <w:r>
+        <w:t>t even work.  Not really.  When drug dealers have turf wars, what that means at root is that the</w:t>
+      </w:r>
+      <w:r>
+        <w:t xml:space="preserve"> incumbent dealer’s </w:t>
+      </w:r>
+      <w:r>
+        <w:t>position is so lucrative that somebody is willing to kill them to take their place.  And it’s the illegality of the drug which has made their position so lucrative</w:t>
+      </w:r>
+      <w:r>
+        <w:t xml:space="preserve"> and the competition so violent.</w:t>
+      </w:r>
+      <w:r>
+        <w:t xml:space="preserve">  Economics is not mocked.</w:t>
+      </w:r>
+    </w:p>
+    <w:p>
+      <w:r>
+        <w:t>Mizuno: I’m not hearing an offer.</w:t>
+      </w:r>
+    </w:p>
+    <w:p>
+      <w:r>
+        <w:t xml:space="preserve">Ismail: You’ll get one.  </w:t>
+      </w:r>
+      <w:r>
+        <w:t xml:space="preserve">Cynthia, can you put together an information packet on the long-term effects of </w:t>
+      </w:r>
+      <w:proofErr w:type="spellStart"/>
+      <w:r>
+        <w:t>LoveBuzz</w:t>
+      </w:r>
+      <w:proofErr w:type="spellEnd"/>
+      <w:r>
+        <w:t xml:space="preserve"> usage and best practices for usage cessation?  </w:t>
+      </w:r>
+    </w:p>
+    <w:p>
+      <w:r>
+        <w:t>Wong: I’ve been expecting someone to ask.  I’ve got one already.</w:t>
+      </w:r>
+    </w:p>
+    <w:p/>
+    <w:p>
+      <w:r>
+        <w:t>Wednesday January 25</w:t>
+      </w:r>
+      <w:r>
+        <w:t>, 2145</w:t>
+      </w:r>
+    </w:p>
+    <w:p>
+      <w:r>
+        <w:t xml:space="preserve">The </w:t>
+      </w:r>
+      <w:proofErr w:type="spellStart"/>
+      <w:r>
+        <w:t>LoveBuzz</w:t>
+      </w:r>
+      <w:proofErr w:type="spellEnd"/>
+      <w:r>
+        <w:t xml:space="preserve"> Support Group meeting is cancelled for this week.</w:t>
+      </w:r>
       <w:bookmarkStart w:id="0" w:name="_GoBack"/>
       <w:bookmarkEnd w:id="0"/>
+    </w:p>
+    <w:p/>
+    <w:p>
+      <w:r>
+        <w:t>2145-01-27-16</w:t>
+      </w:r>
+      <w:r>
+        <w:t>00 BULLETIN</w:t>
+      </w:r>
+    </w:p>
+    <w:p>
+      <w:r>
+        <w:t xml:space="preserve">FLEET COUNCIL </w:t>
+      </w:r>
+      <w:r>
+        <w:t>RESOLVED TO ENACT A PROGRAM PROPOSED BY COUNC. MUSTAFA ISMAIL WHEREBY LOVEBUZZ MAINTENANCE DOSES WILL BE SUPPLIED ON DEMAND TO PERSONS WHO ARE DEPENDENT ON IT SUBJECT TO MONITORED SELF-ADMINISTRATION</w:t>
+      </w:r>
+      <w:r>
+        <w:t xml:space="preserve"> WITH A VIEW TO BREAKING THEIR DEPENDENCY</w:t>
+      </w:r>
+      <w:r>
+        <w:t>.</w:t>
+      </w:r>
+      <w:r>
+        <w:t xml:space="preserve"> </w:t>
+      </w:r>
+      <w:r>
+        <w:t xml:space="preserve"> THE VOTE WAS 13-5</w:t>
+      </w:r>
+      <w:r>
+        <w:t xml:space="preserve"> </w:t>
+      </w:r>
+      <w:r>
+        <w:t>IN FAVOUR.</w:t>
+      </w:r>
     </w:p>
     <w:sectPr>
       <w:pgSz w:w="12240" w:h="15840"/>

</xml_diff>

<commit_message>
Done!  1st draft of the complete thing.
</commit_message>
<xml_diff>
--- a/entrepreneur.docx
+++ b/entrepreneur.docx
@@ -547,7 +547,7 @@
       </w:r>
       <w:proofErr w:type="spellEnd"/>
       <w:r>
-        <w:t>!  He makes some really dumb sounds.  He’s brought it on himself.  He’ll be back.</w:t>
+        <w:t xml:space="preserve">!  He makes some really dumb sounds.  He’s brought it on himself.  </w:t>
       </w:r>
     </w:p>
     <w:p>
@@ -638,8 +638,11 @@
     </w:p>
     <w:p>
       <w:r>
+        <w:t xml:space="preserve">Michael says: “My last usage was on Friday.  I’m in a lot of pain.  More than I think I can bear, it seems like.  I can’t concentrate mentally on anything.  It feels like all the hope has gone out of my life.  I can’t </w:t>
+      </w:r>
+      <w:r>
         <w:lastRenderedPageBreak/>
-        <w:t xml:space="preserve">Michael says: “My last usage was on Friday.  I’m in a lot of pain.  More than I think I can bear, it seems like.  I can’t concentrate mentally on anything.  It feels like all the hope has gone out of my life.  I can’t see any prospect of experiencing joy again.”  </w:t>
+        <w:t xml:space="preserve">see any prospect of experiencing joy again.”  </w:t>
       </w:r>
       <w:proofErr w:type="gramStart"/>
       <w:r>
@@ -675,20 +678,13 @@
     </w:p>
     <w:p>
       <w:r>
-        <w:t>“You’re just making that up, Ben.  You don’t track anything to the milliliter.  You’re pulling numbers out of your ass</w:t>
-      </w:r>
-      <w:proofErr w:type="gramStart"/>
-      <w:r>
-        <w:t>”  I</w:t>
-      </w:r>
-      <w:proofErr w:type="gramEnd"/>
-      <w:r>
-        <w:t xml:space="preserve"> say loudly.  Alana turns off the feed, and projects some erotica onto the wall.  She straddles me and says “Let’s get it on.”  We do.  </w:t>
-      </w:r>
-    </w:p>
-    <w:p>
-      <w:r>
-        <w:t> </w:t>
+        <w:t>I don’t buy that Benjamin measures anything to the milligram.  I think he’s just saying that, attending the group without much conviction</w:t>
+      </w:r>
+      <w:r>
+        <w:t xml:space="preserve"> or motivation to change his lifestyle and without much to contribute for anybody else, just in the forlorn hope he’s going to get with Shelley.  Alana senses my disgust and turns it off.</w:t>
+      </w:r>
+      <w:r>
+        <w:t xml:space="preserve"> </w:t>
       </w:r>
     </w:p>
     <w:p>
@@ -762,11 +758,33 @@
     </w:p>
     <w:p>
       <w:r>
-        <w:t xml:space="preserve">Mizuno: You realize that if you prohibit producing it, it will be produced in a clandestine way.  And if you prohibit selling it, it will be sold in a clandestine way.  And if you prohibit consuming it, it will be consumed in a clandestine way.   All you will get out of that is corruption, waste and a loss of liberty.   The product won’t go away because somebody makes a law against it.  You’ll be changing how it gets </w:t>
+        <w:t xml:space="preserve">Mizuno: </w:t>
+      </w:r>
+      <w:r>
+        <w:t xml:space="preserve"> Are you seriously expecting me to advertise pain?  </w:t>
+      </w:r>
+    </w:p>
+    <w:p>
+      <w:r>
+        <w:t>Drew: Your ads won’t mention it if nobody requires them to.  In any event, once the product is banned, the advertising will be</w:t>
+      </w:r>
+      <w:r>
+        <w:t xml:space="preserve"> minimal</w:t>
+      </w:r>
+      <w:r>
+        <w:t>.</w:t>
+      </w:r>
+    </w:p>
+    <w:p>
+      <w:r>
+        <w:t xml:space="preserve">Mizuno: </w:t>
+      </w:r>
+      <w:r>
+        <w:t xml:space="preserve">You realize that if you prohibit producing it, it will be produced in a clandestine way.  And if you prohibit selling it, it will be sold in a clandestine way.  And if you prohibit consuming it, it will be </w:t>
       </w:r>
       <w:r>
         <w:lastRenderedPageBreak/>
-        <w:t>produced and distributed, all for the worse.  My products are clearly labelled, and I do a chemical assay and spectrometry analysis and subjective taste-test with every batch.  If it doesn’t meet my standards, I don’t sell it.  I have a reputation and a brand to consider.  You’ll be exchanging that for something produced by people who want to keep their identities secret, and sold by people who work outside the law.  That is a really dumb idea.  Why would you do that?</w:t>
+        <w:t>consumed in a clandestine way.   All you will get out of that is corruption, waste and a loss of liberty.   The product won’t go away because somebody makes a law against it.  You’ll be changing how it gets produced and distributed, all for the worse.  My products are clearly labelled, and I do a chemical assay and spectrometry analysis and subjective taste-test with every batch.  If it doesn’t meet my standards, I don’t sell it.  I have a reputation and a brand to consider.  You’ll be exchanging that for something produced by people who want to keep their identities secret, and sold by people who work outside the law.  That is a really dumb idea.  Why would you do that?</w:t>
       </w:r>
     </w:p>
     <w:p>
@@ -850,12 +868,15 @@
       </w:r>
       <w:proofErr w:type="gramEnd"/>
       <w:r>
-        <w:t xml:space="preserve"> a whole slew of problems with banning it.  They won’t be that dumb.”  I say this to reassure Alana, but also myself.  They wouldn’t be that dumb.  Would they?</w:t>
-      </w:r>
-    </w:p>
-    <w:p>
+        <w:t xml:space="preserve"> a whole slew of </w:t>
+      </w:r>
       <w:r>
         <w:lastRenderedPageBreak/>
+        <w:t>problems with banning it.  They won’t be that dumb.”  I say this to reassure Alana, but also myself.  They wouldn’t be that dumb.  Would they?</w:t>
+      </w:r>
+    </w:p>
+    <w:p>
+      <w:r>
         <w:t>“But suppose they do”, she presses.  “What then?”</w:t>
       </w:r>
     </w:p>
@@ -1014,11 +1035,11 @@
       </w:r>
       <w:proofErr w:type="gramEnd"/>
       <w:r>
-        <w:t xml:space="preserve">  Benjamin, I didn’t know you had it in you.  He continues his defense of my business model. “Look, people know what this substance is.  They know that there’s an addiction component to it.  There’s no fraud here, there’s not even any misleading advertising.  We’ve gotten ourselves into trouble from a lack of discipline or poor choices, but that doesn’t mean the state needs to be telling everybody what to do.  Seriously, Dirk, give your head a shake.  Don’t turn me into an outlaw just </w:t>
+        <w:t xml:space="preserve">  Benjamin, I didn’t know you had it in you.  He continues his defense of my business model. “Look, people know what this substance is.  They know that there’s an addiction component to </w:t>
       </w:r>
       <w:r>
         <w:lastRenderedPageBreak/>
-        <w:t>because you’ve gotten into something you regret.</w:t>
+        <w:t>it.  There’s no fraud here, there’s not even any misleading advertising.  We’ve gotten ourselves into trouble from a lack of discipline or poor choices, but that doesn’t mean the state needs to be telling everybody what to do.  Seriously, Dirk, give your head a shake.  Don’t turn me into an outlaw just because you’ve gotten into something you regret.</w:t>
       </w:r>
       <w:r>
         <w:t xml:space="preserve">  We’re all free here.  We made our addictions, and we can break them.</w:t>
@@ -1055,13 +1076,7 @@
     </w:p>
     <w:p>
       <w:r>
-        <w:t xml:space="preserve">Sunday January </w:t>
-      </w:r>
-      <w:r>
-        <w:t>22</w:t>
-      </w:r>
-      <w:r>
-        <w:t>, 2145</w:t>
+        <w:t>Sunday January 22, 2145</w:t>
       </w:r>
     </w:p>
     <w:p>
@@ -1098,15 +1113,7 @@
         <w:t xml:space="preserve">Mizuno: </w:t>
       </w:r>
       <w:r>
-        <w:t xml:space="preserve">I hate when people call me </w:t>
-      </w:r>
-      <w:proofErr w:type="spellStart"/>
-      <w:r>
-        <w:t>Joshie</w:t>
-      </w:r>
-      <w:proofErr w:type="spellEnd"/>
-      <w:r>
-        <w:t xml:space="preserve">, I assume that’s why you’re doing it.  </w:t>
+        <w:t xml:space="preserve"> </w:t>
       </w:r>
       <w:r>
         <w:t>What you call smirking is just a joyous recognition that there’s still some sanity in the universe.</w:t>
@@ -1159,36 +1166,26 @@
       </w:r>
     </w:p>
     <w:p>
-      <w:proofErr w:type="gramStart"/>
-      <w:r>
-        <w:t>Ismail.</w:t>
+      <w:r>
+        <w:t>Ismail:</w:t>
+      </w:r>
+      <w:r>
+        <w:t xml:space="preserve">  Whatever.  Daniel, I’m sorry you feel let down.  The thing that was uppermost in my mind was the failures of prohibition wherever it’s been tried.  It always leads to the creation of a large criminal class.  </w:t>
+      </w:r>
+      <w:proofErr w:type="gramStart"/>
+      <w:r>
+        <w:t xml:space="preserve">Waste, </w:t>
+      </w:r>
+      <w:r>
+        <w:t xml:space="preserve">criminality, </w:t>
+      </w:r>
+      <w:r>
+        <w:t>violence, and corruption.</w:t>
       </w:r>
       <w:proofErr w:type="gramEnd"/>
       <w:r>
         <w:t xml:space="preserve">  </w:t>
       </w:r>
-      <w:proofErr w:type="gramStart"/>
-      <w:r>
-        <w:t>Whatever.</w:t>
-      </w:r>
-      <w:proofErr w:type="gramEnd"/>
-      <w:r>
-        <w:t xml:space="preserve">  Daniel, I’m sorry you feel let down.  The thing that was uppermost in my mind was the failures of prohibition wherever it’s been tried.  It always leads to the creation of a large criminal class.  </w:t>
-      </w:r>
-      <w:proofErr w:type="gramStart"/>
-      <w:r>
-        <w:t xml:space="preserve">Waste, </w:t>
-      </w:r>
-      <w:r>
-        <w:t xml:space="preserve">criminality, </w:t>
-      </w:r>
-      <w:r>
-        <w:t>violence, and corruption.</w:t>
-      </w:r>
-      <w:proofErr w:type="gramEnd"/>
-      <w:r>
-        <w:t xml:space="preserve">  </w:t>
-      </w:r>
       <w:r>
         <w:t xml:space="preserve">Locking up a lot of people for what is at root a medical problem.  </w:t>
       </w:r>
@@ -1248,63 +1245,77 @@
     </w:p>
     <w:p>
       <w:r>
+        <w:lastRenderedPageBreak/>
         <w:t>Wong: I’ve been expecting someone to ask.  I’ve got one already.</w:t>
       </w:r>
     </w:p>
-    <w:p/>
-    <w:p>
-      <w:r>
-        <w:t>Wednesday January 25</w:t>
-      </w:r>
-      <w:r>
-        <w:t>, 2145</w:t>
-      </w:r>
-    </w:p>
-    <w:p>
-      <w:r>
-        <w:t xml:space="preserve">The </w:t>
-      </w:r>
-      <w:proofErr w:type="spellStart"/>
-      <w:r>
-        <w:t>LoveBuzz</w:t>
-      </w:r>
-      <w:proofErr w:type="spellEnd"/>
-      <w:r>
-        <w:t xml:space="preserve"> Support Group meeting is cancelled for this week.</w:t>
-      </w:r>
+    <w:p>
       <w:bookmarkStart w:id="0" w:name="_GoBack"/>
       <w:bookmarkEnd w:id="0"/>
-    </w:p>
-    <w:p/>
-    <w:p>
-      <w:r>
-        <w:t>2145-01-27-16</w:t>
-      </w:r>
-      <w:r>
-        <w:t>00 BULLETIN</w:t>
-      </w:r>
-    </w:p>
-    <w:p>
-      <w:r>
-        <w:t xml:space="preserve">FLEET COUNCIL </w:t>
-      </w:r>
-      <w:r>
-        <w:t>RESOLVED TO ENACT A PROGRAM PROPOSED BY COUNC. MUSTAFA ISMAIL WHEREBY LOVEBUZZ MAINTENANCE DOSES WILL BE SUPPLIED ON DEMAND TO PERSONS WHO ARE DEPENDENT ON IT SUBJECT TO MONITORED SELF-ADMINISTRATION</w:t>
+      <w:r>
+        <w:t>Wednesday January 25, 2145</w:t>
+      </w:r>
+    </w:p>
+    <w:p>
+      <w:r>
+        <w:t xml:space="preserve">The </w:t>
+      </w:r>
+      <w:proofErr w:type="spellStart"/>
+      <w:r>
+        <w:t>LoveBuzz</w:t>
+      </w:r>
+      <w:proofErr w:type="spellEnd"/>
+      <w:r>
+        <w:t xml:space="preserve"> Support Group meeting is cancelled for this week.</w:t>
+      </w:r>
+      <w:r>
+        <w:t xml:space="preserve">  Shelley</w:t>
+      </w:r>
+      <w:r>
+        <w:t xml:space="preserve">, who had been facilitating their </w:t>
+      </w:r>
+      <w:proofErr w:type="gramStart"/>
+      <w:r>
+        <w:t>meetings</w:t>
+      </w:r>
+      <w:proofErr w:type="gramEnd"/>
+      <w:r>
+        <w:t xml:space="preserve"> sent out a notice.  They’ll be back next week.</w:t>
+      </w:r>
+      <w:r>
+        <w:t xml:space="preserve">  For my Wednesday entertainment, Michael has obligingly gone for a bike ride at the </w:t>
+      </w:r>
+      <w:proofErr w:type="spellStart"/>
+      <w:r>
+        <w:t>VeloTrack</w:t>
+      </w:r>
+      <w:proofErr w:type="spellEnd"/>
+      <w:r>
+        <w:t xml:space="preserve">.  I open a </w:t>
+      </w:r>
+      <w:proofErr w:type="spellStart"/>
+      <w:r>
+        <w:t>multiVideoAreaAudioMix</w:t>
+      </w:r>
+      <w:proofErr w:type="spellEnd"/>
+      <w:r>
+        <w:t xml:space="preserve"> feed focused on him. He’s been at it for half an hour now, biking at a pretty good clip, better than I could maintain.  He’s got his head down, and he’s breathing hard, and periodically tears run down his face.  He grunts, and keeps pedaling.  There’s something heroic about him, I’ve got to admit. </w:t>
+      </w:r>
+    </w:p>
+    <w:p>
+      <w:r>
+        <w:t>2145-01-27-1600 BULLETIN</w:t>
+      </w:r>
+    </w:p>
+    <w:p>
+      <w:r>
+        <w:t>FLEET COUNCIL RESOLVED TO ENACT A PROGRAM PROPOSED BY COUNC. MUSTAFA ISMAIL WHEREBY LOVEBUZZ MAINTENANCE DOSES WILL BE SUPPLIED ON DEMAND TO PERSONS WHO ARE DEPENDENT ON IT SUBJECT TO MONITORED SELF-ADMINISTRATION</w:t>
       </w:r>
       <w:r>
         <w:t xml:space="preserve"> WITH A VIEW TO BREAKING THEIR DEPENDENCY</w:t>
       </w:r>
       <w:r>
-        <w:t>.</w:t>
-      </w:r>
-      <w:r>
-        <w:t xml:space="preserve"> </w:t>
-      </w:r>
-      <w:r>
-        <w:t xml:space="preserve"> THE VOTE WAS 13-5</w:t>
-      </w:r>
-      <w:r>
-        <w:t xml:space="preserve"> </w:t>
+        <w:t xml:space="preserve">.  THE VOTE WAS 13-5 </w:t>
       </w:r>
       <w:r>
         <w:t>IN FAVOUR.</w:t>

</xml_diff>